<commit_message>
Update 12/20/2023 8:27PM EST
Update as of 8:27PM EST on 12/20/2023.
</commit_message>
<xml_diff>
--- a/&ANATOMY/%BRAIN WAR CRIME PREVENTION/20231220 - Global United Defense, Inc. - Brain War Crime Prevention Security Systems - v1.0.2.33.docx
+++ b/&ANATOMY/%BRAIN WAR CRIME PREVENTION/20231220 - Global United Defense, Inc. - Brain War Crime Prevention Security Systems - v1.0.2.33.docx
@@ -214,7 +214,7 @@
           <w:sz w:val="28"/>
           <w:szCs w:val="28"/>
         </w:rPr>
-        <w:t>12/20/2023 7:44:33 AM</w:t>
+        <w:t>12/20/2023 8:25:22 AM</w:t>
       </w:r>
     </w:p>
     <w:bookmarkEnd w:id="0"/>
@@ -25265,6 +25265,113 @@
           <w:bCs/>
           <w:color w:val="FF0000"/>
         </w:rPr>
+        <w:t>PRO</w:t>
+      </w:r>
+      <w:r>
+        <w:rPr>
+          <w:b/>
+          <w:bCs/>
+          <w:color w:val="FF0000"/>
+        </w:rPr>
+        <w:t>LIFERATION</w:t>
+      </w:r>
+      <w:r>
+        <w:rPr>
+          <w:b/>
+          <w:bCs/>
+        </w:rPr>
+        <w:t xml:space="preserve"> </w:t>
+      </w:r>
+      <w:r>
+        <w:rPr>
+          <w:b/>
+          <w:bCs/>
+          <w:color w:val="0070C0"/>
+        </w:rPr>
+        <w:t>OF</w:t>
+      </w:r>
+      <w:r>
+        <w:rPr>
+          <w:b/>
+          <w:bCs/>
+        </w:rPr>
+        <w:t xml:space="preserve"> </w:t>
+      </w:r>
+      <w:r>
+        <w:rPr>
+          <w:b/>
+          <w:bCs/>
+          <w:color w:val="FF0000"/>
+        </w:rPr>
+        <w:t>ANY BAD THOUGHT</w:t>
+      </w:r>
+      <w:r>
+        <w:rPr>
+          <w:b/>
+          <w:bCs/>
+        </w:rPr>
+        <w:t>(</w:t>
+      </w:r>
+      <w:r>
+        <w:rPr>
+          <w:b/>
+          <w:bCs/>
+          <w:color w:val="808080" w:themeColor="background1" w:themeShade="80"/>
+        </w:rPr>
+        <w:t>S</w:t>
+      </w:r>
+      <w:proofErr w:type="gramStart"/>
+      <w:r>
+        <w:rPr>
+          <w:b/>
+          <w:bCs/>
+        </w:rPr>
+        <w:t>)</w:t>
+      </w:r>
+      <w:r>
+        <w:rPr>
+          <w:b/>
+          <w:bCs/>
+        </w:rPr>
+        <w:t>;</w:t>
+      </w:r>
+      <w:proofErr w:type="gramEnd"/>
+    </w:p>
+    <w:p>
+      <w:pPr>
+        <w:ind w:left="720"/>
+        <w:jc w:val="both"/>
+        <w:rPr>
+          <w:b/>
+          <w:bCs/>
+        </w:rPr>
+      </w:pPr>
+      <w:r>
+        <w:rPr>
+          <w:u w:val="single"/>
+        </w:rPr>
+        <w:t>PREVENTION SECURITY SYSTEM</w:t>
+      </w:r>
+      <w:r>
+        <w:t>:</w:t>
+      </w:r>
+      <w:r>
+        <w:t xml:space="preserve"> </w:t>
+      </w:r>
+      <w:r>
+        <w:rPr>
+          <w:b/>
+          <w:bCs/>
+          <w:color w:val="FF0000"/>
+        </w:rPr>
+        <w:t xml:space="preserve">ANY </w:t>
+      </w:r>
+      <w:r>
+        <w:rPr>
+          <w:b/>
+          <w:bCs/>
+          <w:color w:val="FF0000"/>
+        </w:rPr>
         <w:t xml:space="preserve">PSYCHOLOGICAL </w:t>
       </w:r>
       <w:proofErr w:type="gramStart"/>
@@ -25658,15 +25765,76 @@
           <w:bCs/>
           <w:color w:val="FF0000"/>
         </w:rPr>
+        <w:t>SHOCK</w:t>
+      </w:r>
+      <w:r>
+        <w:rPr>
+          <w:b/>
+          <w:bCs/>
+        </w:rPr>
+        <w:t>(</w:t>
+      </w:r>
+      <w:r>
+        <w:rPr>
+          <w:b/>
+          <w:bCs/>
+          <w:color w:val="808080" w:themeColor="background1" w:themeShade="80"/>
+        </w:rPr>
         <w:t>S</w:t>
       </w:r>
-      <w:r>
-        <w:rPr>
-          <w:b/>
-          <w:bCs/>
-          <w:color w:val="FF0000"/>
-        </w:rPr>
-        <w:t>HOCK</w:t>
+      <w:proofErr w:type="gramStart"/>
+      <w:r>
+        <w:rPr>
+          <w:b/>
+          <w:bCs/>
+        </w:rPr>
+        <w:t>)</w:t>
+      </w:r>
+      <w:r>
+        <w:rPr>
+          <w:b/>
+          <w:bCs/>
+        </w:rPr>
+        <w:t>;</w:t>
+      </w:r>
+      <w:proofErr w:type="gramEnd"/>
+    </w:p>
+    <w:p>
+      <w:pPr>
+        <w:ind w:left="720"/>
+        <w:jc w:val="both"/>
+        <w:rPr>
+          <w:b/>
+          <w:bCs/>
+        </w:rPr>
+      </w:pPr>
+      <w:r>
+        <w:rPr>
+          <w:u w:val="single"/>
+        </w:rPr>
+        <w:t>PREVENTION SECURITY SYSTEM</w:t>
+      </w:r>
+      <w:r>
+        <w:t>:</w:t>
+      </w:r>
+      <w:r>
+        <w:t xml:space="preserve"> </w:t>
+      </w:r>
+      <w:r>
+        <w:rPr>
+          <w:b/>
+          <w:bCs/>
+          <w:color w:val="FF0000"/>
+        </w:rPr>
+        <w:t xml:space="preserve">ANY </w:t>
+      </w:r>
+      <w:r>
+        <w:rPr>
+          <w:b/>
+          <w:bCs/>
+          <w:color w:val="FF0000"/>
+        </w:rPr>
+        <w:t>SITUATIONAL AWARENESS PERCEPTION</w:t>
       </w:r>
       <w:r>
         <w:rPr>
@@ -25735,7 +25903,274 @@
           <w:bCs/>
           <w:color w:val="FF0000"/>
         </w:rPr>
-        <w:t>SITUATIONAL AWARENESS PERCEPTION</w:t>
+        <w:t xml:space="preserve">SIZZLING </w:t>
+      </w:r>
+      <w:proofErr w:type="gramStart"/>
+      <w:r>
+        <w:rPr>
+          <w:b/>
+          <w:bCs/>
+          <w:color w:val="FF0000"/>
+        </w:rPr>
+        <w:t>HEADACHE</w:t>
+      </w:r>
+      <w:r>
+        <w:rPr>
+          <w:b/>
+          <w:bCs/>
+        </w:rPr>
+        <w:t>;</w:t>
+      </w:r>
+      <w:proofErr w:type="gramEnd"/>
+    </w:p>
+    <w:p>
+      <w:pPr>
+        <w:ind w:left="720"/>
+        <w:jc w:val="both"/>
+        <w:rPr>
+          <w:b/>
+          <w:bCs/>
+        </w:rPr>
+      </w:pPr>
+      <w:r>
+        <w:rPr>
+          <w:u w:val="single"/>
+        </w:rPr>
+        <w:t>PREVENTION SECURITY SYSTEM</w:t>
+      </w:r>
+      <w:r>
+        <w:t>:</w:t>
+      </w:r>
+      <w:r>
+        <w:t xml:space="preserve"> </w:t>
+      </w:r>
+      <w:r>
+        <w:rPr>
+          <w:b/>
+          <w:bCs/>
+          <w:color w:val="FF0000"/>
+        </w:rPr>
+        <w:t xml:space="preserve">ANY </w:t>
+      </w:r>
+      <w:r>
+        <w:rPr>
+          <w:b/>
+          <w:bCs/>
+          <w:color w:val="FF0000"/>
+        </w:rPr>
+        <w:t xml:space="preserve">SIZZLING </w:t>
+      </w:r>
+      <w:proofErr w:type="gramStart"/>
+      <w:r>
+        <w:rPr>
+          <w:b/>
+          <w:bCs/>
+          <w:color w:val="FF0000"/>
+        </w:rPr>
+        <w:t>MIGRAINE</w:t>
+      </w:r>
+      <w:r>
+        <w:rPr>
+          <w:b/>
+          <w:bCs/>
+        </w:rPr>
+        <w:t>;</w:t>
+      </w:r>
+      <w:proofErr w:type="gramEnd"/>
+    </w:p>
+    <w:p>
+      <w:pPr>
+        <w:ind w:left="720"/>
+        <w:jc w:val="both"/>
+        <w:rPr>
+          <w:b/>
+          <w:bCs/>
+        </w:rPr>
+      </w:pPr>
+      <w:r>
+        <w:rPr>
+          <w:u w:val="single"/>
+        </w:rPr>
+        <w:t>PREVENTION SECURITY SYSTEM</w:t>
+      </w:r>
+      <w:r>
+        <w:t>:</w:t>
+      </w:r>
+      <w:r>
+        <w:t xml:space="preserve"> </w:t>
+      </w:r>
+      <w:r>
+        <w:rPr>
+          <w:b/>
+          <w:bCs/>
+          <w:color w:val="FF0000"/>
+        </w:rPr>
+        <w:t xml:space="preserve">ANY </w:t>
+      </w:r>
+      <w:r>
+        <w:rPr>
+          <w:b/>
+          <w:bCs/>
+          <w:color w:val="FF0000"/>
+        </w:rPr>
+        <w:t xml:space="preserve">SKULL </w:t>
+      </w:r>
+      <w:proofErr w:type="gramStart"/>
+      <w:r>
+        <w:rPr>
+          <w:b/>
+          <w:bCs/>
+          <w:color w:val="FF0000"/>
+        </w:rPr>
+        <w:t>CAP</w:t>
+      </w:r>
+      <w:r>
+        <w:rPr>
+          <w:b/>
+          <w:bCs/>
+        </w:rPr>
+        <w:t>;</w:t>
+      </w:r>
+      <w:proofErr w:type="gramEnd"/>
+    </w:p>
+    <w:p>
+      <w:pPr>
+        <w:ind w:left="720"/>
+        <w:jc w:val="both"/>
+        <w:rPr>
+          <w:b/>
+          <w:bCs/>
+        </w:rPr>
+      </w:pPr>
+      <w:r>
+        <w:rPr>
+          <w:u w:val="single"/>
+        </w:rPr>
+        <w:t>PREVENTION SECURITY SYSTEM</w:t>
+      </w:r>
+      <w:r>
+        <w:t>:</w:t>
+      </w:r>
+      <w:r>
+        <w:t xml:space="preserve"> </w:t>
+      </w:r>
+      <w:r>
+        <w:rPr>
+          <w:b/>
+          <w:bCs/>
+          <w:color w:val="FF0000"/>
+        </w:rPr>
+        <w:t xml:space="preserve">ANY </w:t>
+      </w:r>
+      <w:r>
+        <w:rPr>
+          <w:b/>
+          <w:bCs/>
+          <w:color w:val="FF0000"/>
+        </w:rPr>
+        <w:t xml:space="preserve">SLEEP </w:t>
+      </w:r>
+      <w:proofErr w:type="gramStart"/>
+      <w:r>
+        <w:rPr>
+          <w:b/>
+          <w:bCs/>
+          <w:color w:val="FF0000"/>
+        </w:rPr>
+        <w:t>DRAINED</w:t>
+      </w:r>
+      <w:r>
+        <w:rPr>
+          <w:b/>
+          <w:bCs/>
+        </w:rPr>
+        <w:t>;</w:t>
+      </w:r>
+      <w:proofErr w:type="gramEnd"/>
+    </w:p>
+    <w:p>
+      <w:pPr>
+        <w:ind w:left="720"/>
+        <w:jc w:val="both"/>
+        <w:rPr>
+          <w:b/>
+          <w:bCs/>
+        </w:rPr>
+      </w:pPr>
+      <w:r>
+        <w:rPr>
+          <w:u w:val="single"/>
+        </w:rPr>
+        <w:t>PREVENTION SECURITY SYSTEM</w:t>
+      </w:r>
+      <w:r>
+        <w:t>:</w:t>
+      </w:r>
+      <w:r>
+        <w:t xml:space="preserve"> </w:t>
+      </w:r>
+      <w:r>
+        <w:rPr>
+          <w:b/>
+          <w:bCs/>
+          <w:color w:val="FF0000"/>
+        </w:rPr>
+        <w:t xml:space="preserve">ANY </w:t>
+      </w:r>
+      <w:proofErr w:type="gramStart"/>
+      <w:r>
+        <w:rPr>
+          <w:b/>
+          <w:bCs/>
+          <w:color w:val="FF0000"/>
+        </w:rPr>
+        <w:t>SLEEPINESS</w:t>
+      </w:r>
+      <w:r>
+        <w:rPr>
+          <w:b/>
+          <w:bCs/>
+        </w:rPr>
+        <w:t>;</w:t>
+      </w:r>
+      <w:proofErr w:type="gramEnd"/>
+    </w:p>
+    <w:p>
+      <w:pPr>
+        <w:ind w:left="720"/>
+        <w:jc w:val="both"/>
+        <w:rPr>
+          <w:b/>
+          <w:bCs/>
+        </w:rPr>
+      </w:pPr>
+      <w:r>
+        <w:rPr>
+          <w:u w:val="single"/>
+        </w:rPr>
+        <w:t>PREVENTION SECURITY SYSTEM</w:t>
+      </w:r>
+      <w:r>
+        <w:t>:</w:t>
+      </w:r>
+      <w:r>
+        <w:t xml:space="preserve"> </w:t>
+      </w:r>
+      <w:r>
+        <w:rPr>
+          <w:b/>
+          <w:bCs/>
+          <w:color w:val="FF0000"/>
+        </w:rPr>
+        <w:t xml:space="preserve">ANY </w:t>
+      </w:r>
+      <w:r>
+        <w:rPr>
+          <w:b/>
+          <w:bCs/>
+          <w:color w:val="FF0000"/>
+        </w:rPr>
+        <w:t>SLEEPING WARRANT</w:t>
       </w:r>
       <w:r>
         <w:rPr>
@@ -25798,13 +26233,232 @@
         </w:rPr>
         <w:t xml:space="preserve">ANY </w:t>
       </w:r>
-      <w:r>
-        <w:rPr>
-          <w:b/>
-          <w:bCs/>
-          <w:color w:val="FF0000"/>
-        </w:rPr>
-        <w:t xml:space="preserve">SIZZLING </w:t>
+      <w:proofErr w:type="gramStart"/>
+      <w:r>
+        <w:rPr>
+          <w:b/>
+          <w:bCs/>
+          <w:color w:val="FF0000"/>
+        </w:rPr>
+        <w:t>SLEEPING</w:t>
+      </w:r>
+      <w:r>
+        <w:rPr>
+          <w:b/>
+          <w:bCs/>
+        </w:rPr>
+        <w:t>;</w:t>
+      </w:r>
+      <w:proofErr w:type="gramEnd"/>
+    </w:p>
+    <w:p>
+      <w:pPr>
+        <w:ind w:left="720"/>
+        <w:jc w:val="both"/>
+        <w:rPr>
+          <w:b/>
+          <w:bCs/>
+        </w:rPr>
+      </w:pPr>
+      <w:r>
+        <w:rPr>
+          <w:u w:val="single"/>
+        </w:rPr>
+        <w:t>PREVENTION SECURITY SYSTEM</w:t>
+      </w:r>
+      <w:r>
+        <w:t>:</w:t>
+      </w:r>
+      <w:r>
+        <w:t xml:space="preserve"> </w:t>
+      </w:r>
+      <w:r>
+        <w:rPr>
+          <w:b/>
+          <w:bCs/>
+          <w:color w:val="FF0000"/>
+        </w:rPr>
+        <w:t xml:space="preserve">ANY </w:t>
+      </w:r>
+      <w:r>
+        <w:rPr>
+          <w:b/>
+          <w:bCs/>
+          <w:color w:val="FF0000"/>
+        </w:rPr>
+        <w:t>SLOW TRANSITION THOUGHT</w:t>
+      </w:r>
+      <w:r>
+        <w:rPr>
+          <w:b/>
+          <w:bCs/>
+        </w:rPr>
+        <w:t>(</w:t>
+      </w:r>
+      <w:r>
+        <w:rPr>
+          <w:b/>
+          <w:bCs/>
+          <w:color w:val="808080" w:themeColor="background1" w:themeShade="80"/>
+        </w:rPr>
+        <w:t>S</w:t>
+      </w:r>
+      <w:proofErr w:type="gramStart"/>
+      <w:r>
+        <w:rPr>
+          <w:b/>
+          <w:bCs/>
+        </w:rPr>
+        <w:t>)</w:t>
+      </w:r>
+      <w:r>
+        <w:rPr>
+          <w:b/>
+          <w:bCs/>
+        </w:rPr>
+        <w:t>;</w:t>
+      </w:r>
+      <w:proofErr w:type="gramEnd"/>
+    </w:p>
+    <w:p>
+      <w:pPr>
+        <w:ind w:left="720"/>
+        <w:jc w:val="both"/>
+        <w:rPr>
+          <w:b/>
+          <w:bCs/>
+        </w:rPr>
+      </w:pPr>
+      <w:r>
+        <w:rPr>
+          <w:u w:val="single"/>
+        </w:rPr>
+        <w:t>PREVENTION SECURITY SYSTEM</w:t>
+      </w:r>
+      <w:r>
+        <w:t>:</w:t>
+      </w:r>
+      <w:r>
+        <w:t xml:space="preserve"> </w:t>
+      </w:r>
+      <w:r>
+        <w:rPr>
+          <w:b/>
+          <w:bCs/>
+          <w:color w:val="FF0000"/>
+        </w:rPr>
+        <w:t xml:space="preserve">ANY </w:t>
+      </w:r>
+      <w:proofErr w:type="gramStart"/>
+      <w:r>
+        <w:rPr>
+          <w:b/>
+          <w:bCs/>
+          <w:color w:val="FF0000"/>
+        </w:rPr>
+        <w:t>SLOWNESS</w:t>
+      </w:r>
+      <w:r>
+        <w:rPr>
+          <w:b/>
+          <w:bCs/>
+        </w:rPr>
+        <w:t>;</w:t>
+      </w:r>
+      <w:proofErr w:type="gramEnd"/>
+    </w:p>
+    <w:p>
+      <w:pPr>
+        <w:ind w:left="720"/>
+        <w:jc w:val="both"/>
+        <w:rPr>
+          <w:b/>
+          <w:bCs/>
+        </w:rPr>
+      </w:pPr>
+      <w:r>
+        <w:rPr>
+          <w:u w:val="single"/>
+        </w:rPr>
+        <w:lastRenderedPageBreak/>
+        <w:t>PREVENTION SECURITY SYSTEM</w:t>
+      </w:r>
+      <w:r>
+        <w:t>:</w:t>
+      </w:r>
+      <w:r>
+        <w:t xml:space="preserve"> </w:t>
+      </w:r>
+      <w:r>
+        <w:rPr>
+          <w:b/>
+          <w:bCs/>
+          <w:color w:val="FF0000"/>
+        </w:rPr>
+        <w:t xml:space="preserve">ANY </w:t>
+      </w:r>
+      <w:r>
+        <w:rPr>
+          <w:b/>
+          <w:bCs/>
+          <w:color w:val="FF0000"/>
+        </w:rPr>
+        <w:t xml:space="preserve">SPATIAL </w:t>
+      </w:r>
+      <w:proofErr w:type="gramStart"/>
+      <w:r>
+        <w:rPr>
+          <w:b/>
+          <w:bCs/>
+          <w:color w:val="FF0000"/>
+        </w:rPr>
+        <w:t>DISORIENTATION</w:t>
+      </w:r>
+      <w:r>
+        <w:rPr>
+          <w:b/>
+          <w:bCs/>
+        </w:rPr>
+        <w:t>;</w:t>
+      </w:r>
+      <w:proofErr w:type="gramEnd"/>
+    </w:p>
+    <w:p>
+      <w:pPr>
+        <w:ind w:left="720"/>
+        <w:jc w:val="both"/>
+        <w:rPr>
+          <w:b/>
+          <w:bCs/>
+        </w:rPr>
+      </w:pPr>
+      <w:r>
+        <w:rPr>
+          <w:u w:val="single"/>
+        </w:rPr>
+        <w:t>PREVENTION SECURITY SYSTEM</w:t>
+      </w:r>
+      <w:r>
+        <w:t>:</w:t>
+      </w:r>
+      <w:r>
+        <w:t xml:space="preserve"> </w:t>
+      </w:r>
+      <w:r>
+        <w:rPr>
+          <w:b/>
+          <w:bCs/>
+          <w:color w:val="FF0000"/>
+        </w:rPr>
+        <w:t xml:space="preserve">ANY </w:t>
+      </w:r>
+      <w:r>
+        <w:rPr>
+          <w:b/>
+          <w:bCs/>
+          <w:color w:val="FF0000"/>
+        </w:rPr>
+        <w:t xml:space="preserve">SPLITTING </w:t>
       </w:r>
       <w:proofErr w:type="gramStart"/>
       <w:r>
@@ -25859,7 +26513,7 @@
           <w:bCs/>
           <w:color w:val="FF0000"/>
         </w:rPr>
-        <w:t xml:space="preserve">SIZZLING </w:t>
+        <w:t xml:space="preserve">SPLITTING </w:t>
       </w:r>
       <w:proofErr w:type="gramStart"/>
       <w:r>
@@ -25914,405 +26568,998 @@
           <w:bCs/>
           <w:color w:val="FF0000"/>
         </w:rPr>
-        <w:t xml:space="preserve">SKULL </w:t>
-      </w:r>
-      <w:proofErr w:type="gramStart"/>
-      <w:r>
-        <w:rPr>
-          <w:b/>
-          <w:bCs/>
-          <w:color w:val="FF0000"/>
-        </w:rPr>
-        <w:t>CAP</w:t>
-      </w:r>
-      <w:r>
-        <w:rPr>
-          <w:b/>
-          <w:bCs/>
-        </w:rPr>
-        <w:t>;</w:t>
-      </w:r>
-      <w:proofErr w:type="gramEnd"/>
-    </w:p>
-    <w:p>
-      <w:pPr>
-        <w:ind w:left="720"/>
-        <w:jc w:val="both"/>
-        <w:rPr>
-          <w:b/>
-          <w:bCs/>
-        </w:rPr>
-      </w:pPr>
-      <w:r>
-        <w:rPr>
-          <w:u w:val="single"/>
-        </w:rPr>
-        <w:t>PREVENTION SECURITY SYSTEM</w:t>
-      </w:r>
-      <w:r>
-        <w:t>:</w:t>
-      </w:r>
-      <w:r>
-        <w:t xml:space="preserve"> </w:t>
-      </w:r>
-      <w:r>
-        <w:rPr>
-          <w:b/>
-          <w:bCs/>
-          <w:color w:val="FF0000"/>
-        </w:rPr>
-        <w:t xml:space="preserve">ANY </w:t>
-      </w:r>
-      <w:r>
-        <w:rPr>
-          <w:b/>
-          <w:bCs/>
-          <w:color w:val="FF0000"/>
-        </w:rPr>
-        <w:t xml:space="preserve">SLEEP </w:t>
-      </w:r>
-      <w:proofErr w:type="gramStart"/>
-      <w:r>
-        <w:rPr>
-          <w:b/>
-          <w:bCs/>
-          <w:color w:val="FF0000"/>
-        </w:rPr>
-        <w:t>DRAINED</w:t>
-      </w:r>
-      <w:r>
-        <w:rPr>
-          <w:b/>
-          <w:bCs/>
-        </w:rPr>
-        <w:t>;</w:t>
-      </w:r>
-      <w:proofErr w:type="gramEnd"/>
-    </w:p>
-    <w:p>
-      <w:pPr>
-        <w:ind w:left="720"/>
-        <w:jc w:val="both"/>
-        <w:rPr>
-          <w:b/>
-          <w:bCs/>
-        </w:rPr>
-      </w:pPr>
-      <w:r>
-        <w:rPr>
-          <w:u w:val="single"/>
-        </w:rPr>
-        <w:t>PREVENTION SECURITY SYSTEM</w:t>
-      </w:r>
-      <w:r>
-        <w:t>:</w:t>
-      </w:r>
-      <w:r>
-        <w:t xml:space="preserve"> </w:t>
-      </w:r>
-      <w:r>
-        <w:rPr>
-          <w:b/>
-          <w:bCs/>
-          <w:color w:val="FF0000"/>
-        </w:rPr>
-        <w:t xml:space="preserve">ANY </w:t>
-      </w:r>
-      <w:proofErr w:type="gramStart"/>
-      <w:r>
-        <w:rPr>
-          <w:b/>
-          <w:bCs/>
-          <w:color w:val="FF0000"/>
-        </w:rPr>
-        <w:t>SLEEPINESS</w:t>
-      </w:r>
-      <w:r>
-        <w:rPr>
-          <w:b/>
-          <w:bCs/>
-        </w:rPr>
-        <w:t>;</w:t>
-      </w:r>
-      <w:proofErr w:type="gramEnd"/>
-    </w:p>
-    <w:p>
-      <w:pPr>
-        <w:ind w:left="720"/>
-        <w:jc w:val="both"/>
-        <w:rPr>
-          <w:b/>
-          <w:bCs/>
-        </w:rPr>
-      </w:pPr>
-      <w:r>
-        <w:rPr>
-          <w:u w:val="single"/>
-        </w:rPr>
-        <w:t>PREVENTION SECURITY SYSTEM</w:t>
-      </w:r>
-      <w:r>
-        <w:t>:</w:t>
-      </w:r>
-      <w:r>
-        <w:t xml:space="preserve"> </w:t>
-      </w:r>
-      <w:r>
-        <w:rPr>
-          <w:b/>
-          <w:bCs/>
-          <w:color w:val="FF0000"/>
-        </w:rPr>
-        <w:t xml:space="preserve">ANY </w:t>
-      </w:r>
-      <w:r>
-        <w:rPr>
-          <w:b/>
-          <w:bCs/>
-          <w:color w:val="FF0000"/>
-        </w:rPr>
-        <w:t>SLEEPING WARRANT</w:t>
-      </w:r>
-      <w:r>
-        <w:rPr>
-          <w:b/>
-          <w:bCs/>
-        </w:rPr>
-        <w:t>(</w:t>
-      </w:r>
-      <w:r>
-        <w:rPr>
-          <w:b/>
-          <w:bCs/>
-          <w:color w:val="808080" w:themeColor="background1" w:themeShade="80"/>
-        </w:rPr>
-        <w:t>S</w:t>
-      </w:r>
-      <w:proofErr w:type="gramStart"/>
-      <w:r>
-        <w:rPr>
-          <w:b/>
-          <w:bCs/>
-        </w:rPr>
-        <w:t>)</w:t>
-      </w:r>
-      <w:r>
-        <w:rPr>
-          <w:b/>
-          <w:bCs/>
-        </w:rPr>
-        <w:t>;</w:t>
-      </w:r>
-      <w:proofErr w:type="gramEnd"/>
-    </w:p>
-    <w:p>
-      <w:pPr>
-        <w:ind w:left="720"/>
-        <w:jc w:val="both"/>
-        <w:rPr>
-          <w:b/>
-          <w:bCs/>
-        </w:rPr>
-      </w:pPr>
-      <w:r>
-        <w:rPr>
-          <w:u w:val="single"/>
-        </w:rPr>
-        <w:t>PREVENTION SECURITY SYSTEM</w:t>
-      </w:r>
-      <w:r>
-        <w:t>:</w:t>
-      </w:r>
-      <w:r>
-        <w:t xml:space="preserve"> </w:t>
-      </w:r>
-      <w:r>
-        <w:rPr>
-          <w:b/>
-          <w:bCs/>
-          <w:color w:val="FF0000"/>
-        </w:rPr>
-        <w:t xml:space="preserve">ANY </w:t>
-      </w:r>
-      <w:proofErr w:type="gramStart"/>
-      <w:r>
-        <w:rPr>
-          <w:b/>
-          <w:bCs/>
-          <w:color w:val="FF0000"/>
-        </w:rPr>
-        <w:t>SLEEPING</w:t>
-      </w:r>
-      <w:r>
-        <w:rPr>
-          <w:b/>
-          <w:bCs/>
-        </w:rPr>
-        <w:t>;</w:t>
-      </w:r>
-      <w:proofErr w:type="gramEnd"/>
-    </w:p>
-    <w:p>
-      <w:pPr>
-        <w:ind w:left="720"/>
-        <w:jc w:val="both"/>
-        <w:rPr>
-          <w:b/>
-          <w:bCs/>
-        </w:rPr>
-      </w:pPr>
-      <w:r>
-        <w:rPr>
-          <w:u w:val="single"/>
-        </w:rPr>
-        <w:t>PREVENTION SECURITY SYSTEM</w:t>
-      </w:r>
-      <w:r>
-        <w:t>:</w:t>
-      </w:r>
-      <w:r>
-        <w:t xml:space="preserve"> </w:t>
-      </w:r>
-      <w:r>
-        <w:rPr>
-          <w:b/>
-          <w:bCs/>
-          <w:color w:val="FF0000"/>
-        </w:rPr>
-        <w:t xml:space="preserve">ANY </w:t>
-      </w:r>
-      <w:r>
-        <w:rPr>
-          <w:b/>
-          <w:bCs/>
-          <w:color w:val="FF0000"/>
-        </w:rPr>
-        <w:t>SLOW TRANSITION THOUGHT</w:t>
-      </w:r>
-      <w:r>
-        <w:rPr>
-          <w:b/>
-          <w:bCs/>
-        </w:rPr>
-        <w:t>(</w:t>
-      </w:r>
-      <w:r>
-        <w:rPr>
-          <w:b/>
-          <w:bCs/>
-          <w:color w:val="808080" w:themeColor="background1" w:themeShade="80"/>
-        </w:rPr>
-        <w:t>S</w:t>
-      </w:r>
-      <w:proofErr w:type="gramStart"/>
-      <w:r>
-        <w:rPr>
-          <w:b/>
-          <w:bCs/>
-        </w:rPr>
-        <w:t>)</w:t>
-      </w:r>
-      <w:r>
-        <w:rPr>
-          <w:b/>
-          <w:bCs/>
-        </w:rPr>
-        <w:t>;</w:t>
-      </w:r>
-      <w:proofErr w:type="gramEnd"/>
-    </w:p>
-    <w:p>
-      <w:pPr>
-        <w:ind w:left="720"/>
-        <w:jc w:val="both"/>
-        <w:rPr>
-          <w:b/>
-          <w:bCs/>
-        </w:rPr>
-      </w:pPr>
-      <w:r>
-        <w:rPr>
-          <w:u w:val="single"/>
-        </w:rPr>
-        <w:t>PREVENTION SECURITY SYSTEM</w:t>
-      </w:r>
-      <w:r>
-        <w:t>:</w:t>
-      </w:r>
-      <w:r>
-        <w:t xml:space="preserve"> </w:t>
-      </w:r>
-      <w:r>
-        <w:rPr>
-          <w:b/>
-          <w:bCs/>
-          <w:color w:val="FF0000"/>
-        </w:rPr>
-        <w:t xml:space="preserve">ANY </w:t>
-      </w:r>
-      <w:proofErr w:type="gramStart"/>
-      <w:r>
-        <w:rPr>
-          <w:b/>
-          <w:bCs/>
-          <w:color w:val="FF0000"/>
-        </w:rPr>
-        <w:t>SLOWNESS</w:t>
-      </w:r>
-      <w:r>
-        <w:rPr>
-          <w:b/>
-          <w:bCs/>
-        </w:rPr>
-        <w:t>;</w:t>
-      </w:r>
-      <w:proofErr w:type="gramEnd"/>
-    </w:p>
-    <w:p>
-      <w:pPr>
-        <w:ind w:left="720"/>
-        <w:jc w:val="both"/>
-        <w:rPr>
-          <w:b/>
-          <w:bCs/>
-        </w:rPr>
-      </w:pPr>
-      <w:r>
-        <w:rPr>
-          <w:u w:val="single"/>
-        </w:rPr>
-        <w:t>PREVENTION SECURITY SYSTEM</w:t>
-      </w:r>
-      <w:r>
-        <w:t>:</w:t>
-      </w:r>
-      <w:r>
-        <w:t xml:space="preserve"> </w:t>
-      </w:r>
-      <w:r>
-        <w:rPr>
-          <w:b/>
-          <w:bCs/>
-          <w:color w:val="FF0000"/>
-        </w:rPr>
-        <w:t xml:space="preserve">ANY </w:t>
-      </w:r>
-      <w:r>
-        <w:rPr>
-          <w:b/>
-          <w:bCs/>
-          <w:color w:val="FF0000"/>
-        </w:rPr>
-        <w:t xml:space="preserve">SPATIAL </w:t>
-      </w:r>
-      <w:proofErr w:type="gramStart"/>
-      <w:r>
-        <w:rPr>
-          <w:b/>
-          <w:bCs/>
-          <w:color w:val="FF0000"/>
-        </w:rPr>
-        <w:t>DISORIENTATION</w:t>
+        <w:t xml:space="preserve">STATIC </w:t>
+      </w:r>
+      <w:proofErr w:type="gramStart"/>
+      <w:r>
+        <w:rPr>
+          <w:b/>
+          <w:bCs/>
+          <w:color w:val="FF0000"/>
+        </w:rPr>
+        <w:t>STORM</w:t>
+      </w:r>
+      <w:r>
+        <w:rPr>
+          <w:b/>
+          <w:bCs/>
+        </w:rPr>
+        <w:t>;</w:t>
+      </w:r>
+      <w:proofErr w:type="gramEnd"/>
+    </w:p>
+    <w:p>
+      <w:pPr>
+        <w:ind w:left="720"/>
+        <w:jc w:val="both"/>
+        <w:rPr>
+          <w:b/>
+          <w:bCs/>
+        </w:rPr>
+      </w:pPr>
+      <w:r>
+        <w:rPr>
+          <w:u w:val="single"/>
+        </w:rPr>
+        <w:t>PREVENTION SECURITY SYSTEM</w:t>
+      </w:r>
+      <w:r>
+        <w:t>:</w:t>
+      </w:r>
+      <w:r>
+        <w:t xml:space="preserve"> </w:t>
+      </w:r>
+      <w:r>
+        <w:rPr>
+          <w:b/>
+          <w:bCs/>
+          <w:color w:val="FF0000"/>
+        </w:rPr>
+        <w:t xml:space="preserve">ANY </w:t>
+      </w:r>
+      <w:proofErr w:type="gramStart"/>
+      <w:r>
+        <w:rPr>
+          <w:b/>
+          <w:bCs/>
+          <w:color w:val="FF0000"/>
+        </w:rPr>
+        <w:t>STIMMING</w:t>
+      </w:r>
+      <w:r>
+        <w:rPr>
+          <w:b/>
+          <w:bCs/>
+        </w:rPr>
+        <w:t>;</w:t>
+      </w:r>
+      <w:proofErr w:type="gramEnd"/>
+    </w:p>
+    <w:p>
+      <w:pPr>
+        <w:ind w:left="720"/>
+        <w:jc w:val="both"/>
+        <w:rPr>
+          <w:b/>
+          <w:bCs/>
+        </w:rPr>
+      </w:pPr>
+      <w:r>
+        <w:rPr>
+          <w:u w:val="single"/>
+        </w:rPr>
+        <w:t>PREVENTION SECURITY SYSTEM</w:t>
+      </w:r>
+      <w:r>
+        <w:t>:</w:t>
+      </w:r>
+      <w:r>
+        <w:t xml:space="preserve"> </w:t>
+      </w:r>
+      <w:r>
+        <w:rPr>
+          <w:b/>
+          <w:bCs/>
+          <w:color w:val="FF0000"/>
+        </w:rPr>
+        <w:t xml:space="preserve">ANY </w:t>
+      </w:r>
+      <w:r>
+        <w:rPr>
+          <w:b/>
+          <w:bCs/>
+          <w:color w:val="FF0000"/>
+        </w:rPr>
+        <w:t xml:space="preserve">STINGING </w:t>
+      </w:r>
+      <w:proofErr w:type="gramStart"/>
+      <w:r>
+        <w:rPr>
+          <w:b/>
+          <w:bCs/>
+          <w:color w:val="FF0000"/>
+        </w:rPr>
+        <w:t>HEADACHE</w:t>
+      </w:r>
+      <w:r>
+        <w:rPr>
+          <w:b/>
+          <w:bCs/>
+        </w:rPr>
+        <w:t>;</w:t>
+      </w:r>
+      <w:proofErr w:type="gramEnd"/>
+    </w:p>
+    <w:p>
+      <w:pPr>
+        <w:ind w:left="720"/>
+        <w:jc w:val="both"/>
+        <w:rPr>
+          <w:b/>
+          <w:bCs/>
+        </w:rPr>
+      </w:pPr>
+      <w:r>
+        <w:rPr>
+          <w:u w:val="single"/>
+        </w:rPr>
+        <w:t>PREVENTION SECURITY SYSTEM</w:t>
+      </w:r>
+      <w:r>
+        <w:t>:</w:t>
+      </w:r>
+      <w:r>
+        <w:t xml:space="preserve"> </w:t>
+      </w:r>
+      <w:r>
+        <w:rPr>
+          <w:b/>
+          <w:bCs/>
+          <w:color w:val="FF0000"/>
+        </w:rPr>
+        <w:t xml:space="preserve">ANY </w:t>
+      </w:r>
+      <w:r>
+        <w:rPr>
+          <w:b/>
+          <w:bCs/>
+          <w:color w:val="FF0000"/>
+        </w:rPr>
+        <w:t xml:space="preserve">STINGING </w:t>
+      </w:r>
+      <w:proofErr w:type="gramStart"/>
+      <w:r>
+        <w:rPr>
+          <w:b/>
+          <w:bCs/>
+          <w:color w:val="FF0000"/>
+        </w:rPr>
+        <w:t>MIGRAINE</w:t>
+      </w:r>
+      <w:r>
+        <w:rPr>
+          <w:b/>
+          <w:bCs/>
+        </w:rPr>
+        <w:t>;</w:t>
+      </w:r>
+      <w:proofErr w:type="gramEnd"/>
+    </w:p>
+    <w:p>
+      <w:pPr>
+        <w:ind w:left="720"/>
+        <w:jc w:val="both"/>
+        <w:rPr>
+          <w:b/>
+          <w:bCs/>
+        </w:rPr>
+      </w:pPr>
+      <w:r>
+        <w:rPr>
+          <w:u w:val="single"/>
+        </w:rPr>
+        <w:t>PREVENTION SECURITY SYSTEM</w:t>
+      </w:r>
+      <w:r>
+        <w:t>:</w:t>
+      </w:r>
+      <w:r>
+        <w:t xml:space="preserve"> </w:t>
+      </w:r>
+      <w:r>
+        <w:rPr>
+          <w:b/>
+          <w:bCs/>
+          <w:color w:val="FF0000"/>
+        </w:rPr>
+        <w:t xml:space="preserve">ANY </w:t>
+      </w:r>
+      <w:r>
+        <w:rPr>
+          <w:b/>
+          <w:bCs/>
+          <w:color w:val="FF0000"/>
+        </w:rPr>
+        <w:t xml:space="preserve">STOPPAGE </w:t>
+      </w:r>
+      <w:proofErr w:type="gramStart"/>
+      <w:r>
+        <w:rPr>
+          <w:b/>
+          <w:bCs/>
+          <w:color w:val="FF0000"/>
+        </w:rPr>
+        <w:t>FLOW</w:t>
+      </w:r>
+      <w:r>
+        <w:rPr>
+          <w:b/>
+          <w:bCs/>
+        </w:rPr>
+        <w:t>;</w:t>
+      </w:r>
+      <w:proofErr w:type="gramEnd"/>
+    </w:p>
+    <w:p>
+      <w:pPr>
+        <w:ind w:left="720"/>
+        <w:jc w:val="both"/>
+        <w:rPr>
+          <w:b/>
+          <w:bCs/>
+        </w:rPr>
+      </w:pPr>
+      <w:r>
+        <w:rPr>
+          <w:u w:val="single"/>
+        </w:rPr>
+        <w:t>PREVENTION SECURITY SYSTEM</w:t>
+      </w:r>
+      <w:r>
+        <w:t>:</w:t>
+      </w:r>
+      <w:r>
+        <w:t xml:space="preserve"> </w:t>
+      </w:r>
+      <w:r>
+        <w:rPr>
+          <w:b/>
+          <w:bCs/>
+          <w:color w:val="FF0000"/>
+        </w:rPr>
+        <w:t xml:space="preserve">ANY </w:t>
+      </w:r>
+      <w:r>
+        <w:rPr>
+          <w:b/>
+          <w:bCs/>
+          <w:color w:val="FF0000"/>
+        </w:rPr>
+        <w:t xml:space="preserve">STRIKING </w:t>
+      </w:r>
+      <w:proofErr w:type="gramStart"/>
+      <w:r>
+        <w:rPr>
+          <w:b/>
+          <w:bCs/>
+          <w:color w:val="FF0000"/>
+        </w:rPr>
+        <w:t>HEADACHE</w:t>
+      </w:r>
+      <w:r>
+        <w:rPr>
+          <w:b/>
+          <w:bCs/>
+        </w:rPr>
+        <w:t>;</w:t>
+      </w:r>
+      <w:proofErr w:type="gramEnd"/>
+    </w:p>
+    <w:p>
+      <w:pPr>
+        <w:ind w:left="720"/>
+        <w:jc w:val="both"/>
+        <w:rPr>
+          <w:b/>
+          <w:bCs/>
+        </w:rPr>
+      </w:pPr>
+      <w:r>
+        <w:rPr>
+          <w:u w:val="single"/>
+        </w:rPr>
+        <w:t>PREVENTION SECURITY SYSTEM</w:t>
+      </w:r>
+      <w:r>
+        <w:t>:</w:t>
+      </w:r>
+      <w:r>
+        <w:t xml:space="preserve"> </w:t>
+      </w:r>
+      <w:r>
+        <w:rPr>
+          <w:b/>
+          <w:bCs/>
+          <w:color w:val="FF0000"/>
+        </w:rPr>
+        <w:t xml:space="preserve">ANY </w:t>
+      </w:r>
+      <w:r>
+        <w:rPr>
+          <w:b/>
+          <w:bCs/>
+          <w:color w:val="FF0000"/>
+        </w:rPr>
+        <w:t xml:space="preserve">STRIKING </w:t>
+      </w:r>
+      <w:proofErr w:type="gramStart"/>
+      <w:r>
+        <w:rPr>
+          <w:b/>
+          <w:bCs/>
+          <w:color w:val="FF0000"/>
+        </w:rPr>
+        <w:t>MIGRAINE</w:t>
+      </w:r>
+      <w:r>
+        <w:rPr>
+          <w:b/>
+          <w:bCs/>
+        </w:rPr>
+        <w:t>;</w:t>
+      </w:r>
+      <w:proofErr w:type="gramEnd"/>
+    </w:p>
+    <w:p>
+      <w:pPr>
+        <w:ind w:left="720"/>
+        <w:jc w:val="both"/>
+        <w:rPr>
+          <w:b/>
+          <w:bCs/>
+        </w:rPr>
+      </w:pPr>
+      <w:r>
+        <w:rPr>
+          <w:u w:val="single"/>
+        </w:rPr>
+        <w:t>PREVENTION SECURITY SYSTEM</w:t>
+      </w:r>
+      <w:r>
+        <w:t>:</w:t>
+      </w:r>
+      <w:r>
+        <w:t xml:space="preserve"> </w:t>
+      </w:r>
+      <w:r>
+        <w:rPr>
+          <w:b/>
+          <w:bCs/>
+          <w:color w:val="FF0000"/>
+        </w:rPr>
+        <w:t xml:space="preserve">ANY </w:t>
+      </w:r>
+      <w:r>
+        <w:rPr>
+          <w:b/>
+          <w:bCs/>
+          <w:color w:val="FF0000"/>
+        </w:rPr>
+        <w:t xml:space="preserve">STUBBORN </w:t>
+      </w:r>
+      <w:proofErr w:type="gramStart"/>
+      <w:r>
+        <w:rPr>
+          <w:b/>
+          <w:bCs/>
+          <w:color w:val="FF0000"/>
+        </w:rPr>
+        <w:t>HEADACHE</w:t>
+      </w:r>
+      <w:r>
+        <w:rPr>
+          <w:b/>
+          <w:bCs/>
+        </w:rPr>
+        <w:t>;</w:t>
+      </w:r>
+      <w:proofErr w:type="gramEnd"/>
+    </w:p>
+    <w:p>
+      <w:pPr>
+        <w:ind w:left="720"/>
+        <w:jc w:val="both"/>
+        <w:rPr>
+          <w:b/>
+          <w:bCs/>
+        </w:rPr>
+      </w:pPr>
+      <w:r>
+        <w:rPr>
+          <w:u w:val="single"/>
+        </w:rPr>
+        <w:t>PREVENTION SECURITY SYSTEM</w:t>
+      </w:r>
+      <w:r>
+        <w:t>:</w:t>
+      </w:r>
+      <w:r>
+        <w:t xml:space="preserve"> </w:t>
+      </w:r>
+      <w:r>
+        <w:rPr>
+          <w:b/>
+          <w:bCs/>
+          <w:color w:val="FF0000"/>
+        </w:rPr>
+        <w:t xml:space="preserve">ANY </w:t>
+      </w:r>
+      <w:r>
+        <w:rPr>
+          <w:b/>
+          <w:bCs/>
+          <w:color w:val="FF0000"/>
+        </w:rPr>
+        <w:t xml:space="preserve">STUBBORN </w:t>
+      </w:r>
+      <w:proofErr w:type="gramStart"/>
+      <w:r>
+        <w:rPr>
+          <w:b/>
+          <w:bCs/>
+          <w:color w:val="FF0000"/>
+        </w:rPr>
+        <w:t>MIGRAINE</w:t>
+      </w:r>
+      <w:r>
+        <w:rPr>
+          <w:b/>
+          <w:bCs/>
+        </w:rPr>
+        <w:t>;</w:t>
+      </w:r>
+      <w:proofErr w:type="gramEnd"/>
+    </w:p>
+    <w:p>
+      <w:pPr>
+        <w:ind w:left="720"/>
+        <w:jc w:val="both"/>
+        <w:rPr>
+          <w:b/>
+          <w:bCs/>
+        </w:rPr>
+      </w:pPr>
+      <w:r>
+        <w:rPr>
+          <w:u w:val="single"/>
+        </w:rPr>
+        <w:t>PREVENTION SECURITY SYSTEM</w:t>
+      </w:r>
+      <w:r>
+        <w:t>:</w:t>
+      </w:r>
+      <w:r>
+        <w:t xml:space="preserve"> </w:t>
+      </w:r>
+      <w:r>
+        <w:rPr>
+          <w:b/>
+          <w:bCs/>
+          <w:color w:val="FF0000"/>
+        </w:rPr>
+        <w:t xml:space="preserve">ANY </w:t>
+      </w:r>
+      <w:r>
+        <w:rPr>
+          <w:b/>
+          <w:bCs/>
+          <w:color w:val="FF0000"/>
+        </w:rPr>
+        <w:t xml:space="preserve">SYNAPSE </w:t>
+      </w:r>
+      <w:proofErr w:type="gramStart"/>
+      <w:r>
+        <w:rPr>
+          <w:b/>
+          <w:bCs/>
+          <w:color w:val="FF0000"/>
+        </w:rPr>
+        <w:t>COLLAPSE</w:t>
+      </w:r>
+      <w:r>
+        <w:rPr>
+          <w:b/>
+          <w:bCs/>
+        </w:rPr>
+        <w:t>;</w:t>
+      </w:r>
+      <w:proofErr w:type="gramEnd"/>
+    </w:p>
+    <w:p>
+      <w:pPr>
+        <w:ind w:left="720"/>
+        <w:jc w:val="both"/>
+        <w:rPr>
+          <w:b/>
+          <w:bCs/>
+        </w:rPr>
+      </w:pPr>
+      <w:r>
+        <w:rPr>
+          <w:u w:val="single"/>
+        </w:rPr>
+        <w:t>PREVENTION SECURITY SYSTEM</w:t>
+      </w:r>
+      <w:r>
+        <w:t>:</w:t>
+      </w:r>
+      <w:r>
+        <w:t xml:space="preserve"> </w:t>
+      </w:r>
+      <w:r>
+        <w:rPr>
+          <w:b/>
+          <w:bCs/>
+          <w:color w:val="FF0000"/>
+        </w:rPr>
+        <w:t xml:space="preserve">ANY </w:t>
+      </w:r>
+      <w:r>
+        <w:rPr>
+          <w:b/>
+          <w:bCs/>
+          <w:color w:val="FF0000"/>
+        </w:rPr>
+        <w:t xml:space="preserve">SYNAPSE </w:t>
+      </w:r>
+      <w:proofErr w:type="gramStart"/>
+      <w:r>
+        <w:rPr>
+          <w:b/>
+          <w:bCs/>
+          <w:color w:val="FF0000"/>
+        </w:rPr>
+        <w:t>STORM</w:t>
+      </w:r>
+      <w:r>
+        <w:rPr>
+          <w:b/>
+          <w:bCs/>
+        </w:rPr>
+        <w:t>;</w:t>
+      </w:r>
+      <w:proofErr w:type="gramEnd"/>
+    </w:p>
+    <w:p>
+      <w:pPr>
+        <w:ind w:left="720"/>
+        <w:jc w:val="both"/>
+        <w:rPr>
+          <w:b/>
+          <w:bCs/>
+        </w:rPr>
+      </w:pPr>
+      <w:r>
+        <w:rPr>
+          <w:u w:val="single"/>
+        </w:rPr>
+        <w:t>PREVENTION SECURITY SYSTEM</w:t>
+      </w:r>
+      <w:r>
+        <w:t>:</w:t>
+      </w:r>
+      <w:r>
+        <w:t xml:space="preserve"> </w:t>
+      </w:r>
+      <w:r>
+        <w:rPr>
+          <w:b/>
+          <w:bCs/>
+          <w:color w:val="FF0000"/>
+        </w:rPr>
+        <w:t xml:space="preserve">ANY </w:t>
+      </w:r>
+      <w:r>
+        <w:rPr>
+          <w:b/>
+          <w:bCs/>
+          <w:color w:val="FF0000"/>
+        </w:rPr>
+        <w:t xml:space="preserve">SYNAPSE </w:t>
+      </w:r>
+      <w:proofErr w:type="gramStart"/>
+      <w:r>
+        <w:rPr>
+          <w:b/>
+          <w:bCs/>
+          <w:color w:val="FF0000"/>
+        </w:rPr>
+        <w:t>STROKE</w:t>
+      </w:r>
+      <w:r>
+        <w:rPr>
+          <w:b/>
+          <w:bCs/>
+        </w:rPr>
+        <w:t>;</w:t>
+      </w:r>
+      <w:proofErr w:type="gramEnd"/>
+    </w:p>
+    <w:p>
+      <w:pPr>
+        <w:ind w:left="720"/>
+        <w:jc w:val="both"/>
+        <w:rPr>
+          <w:b/>
+          <w:bCs/>
+        </w:rPr>
+      </w:pPr>
+      <w:r>
+        <w:rPr>
+          <w:u w:val="single"/>
+        </w:rPr>
+        <w:t>PREVENTION SECURITY SYSTEM</w:t>
+      </w:r>
+      <w:r>
+        <w:t>:</w:t>
+      </w:r>
+      <w:r>
+        <w:t xml:space="preserve"> </w:t>
+      </w:r>
+      <w:r>
+        <w:rPr>
+          <w:b/>
+          <w:bCs/>
+          <w:color w:val="FF0000"/>
+        </w:rPr>
+        <w:t xml:space="preserve">ANY </w:t>
+      </w:r>
+      <w:r>
+        <w:rPr>
+          <w:b/>
+          <w:bCs/>
+          <w:color w:val="FF0000"/>
+        </w:rPr>
+        <w:t xml:space="preserve">TELEPATHIC </w:t>
+      </w:r>
+      <w:proofErr w:type="gramStart"/>
+      <w:r>
+        <w:rPr>
+          <w:b/>
+          <w:bCs/>
+          <w:color w:val="FF0000"/>
+        </w:rPr>
+        <w:t>REFERENCE</w:t>
+      </w:r>
+      <w:r>
+        <w:rPr>
+          <w:b/>
+          <w:bCs/>
+        </w:rPr>
+        <w:t>;</w:t>
+      </w:r>
+      <w:proofErr w:type="gramEnd"/>
+    </w:p>
+    <w:p>
+      <w:pPr>
+        <w:ind w:left="720"/>
+        <w:jc w:val="both"/>
+        <w:rPr>
+          <w:b/>
+          <w:bCs/>
+        </w:rPr>
+      </w:pPr>
+      <w:r>
+        <w:rPr>
+          <w:u w:val="single"/>
+        </w:rPr>
+        <w:t>PREVENTION SECURITY SYSTEM</w:t>
+      </w:r>
+      <w:r>
+        <w:t>:</w:t>
+      </w:r>
+      <w:r>
+        <w:t xml:space="preserve"> </w:t>
+      </w:r>
+      <w:r>
+        <w:rPr>
+          <w:b/>
+          <w:bCs/>
+          <w:color w:val="FF0000"/>
+        </w:rPr>
+        <w:t xml:space="preserve">ANY </w:t>
+      </w:r>
+      <w:r>
+        <w:rPr>
+          <w:b/>
+          <w:bCs/>
+          <w:color w:val="FF0000"/>
+        </w:rPr>
+        <w:t xml:space="preserve">TEMPLE </w:t>
+      </w:r>
+      <w:proofErr w:type="gramStart"/>
+      <w:r>
+        <w:rPr>
+          <w:b/>
+          <w:bCs/>
+          <w:color w:val="FF0000"/>
+        </w:rPr>
+        <w:t>PAIN</w:t>
+      </w:r>
+      <w:r>
+        <w:rPr>
+          <w:b/>
+          <w:bCs/>
+        </w:rPr>
+        <w:t>;</w:t>
+      </w:r>
+      <w:proofErr w:type="gramEnd"/>
+    </w:p>
+    <w:p>
+      <w:pPr>
+        <w:ind w:left="720"/>
+        <w:jc w:val="both"/>
+        <w:rPr>
+          <w:b/>
+          <w:bCs/>
+        </w:rPr>
+      </w:pPr>
+      <w:r>
+        <w:rPr>
+          <w:u w:val="single"/>
+        </w:rPr>
+        <w:t>PREVENTION SECURITY SYSTEM</w:t>
+      </w:r>
+      <w:r>
+        <w:t>:</w:t>
+      </w:r>
+      <w:r>
+        <w:t xml:space="preserve"> </w:t>
+      </w:r>
+      <w:r>
+        <w:rPr>
+          <w:b/>
+          <w:bCs/>
+          <w:color w:val="FF0000"/>
+        </w:rPr>
+        <w:t xml:space="preserve">ANY </w:t>
+      </w:r>
+      <w:r>
+        <w:rPr>
+          <w:b/>
+          <w:bCs/>
+          <w:color w:val="FF0000"/>
+        </w:rPr>
+        <w:t xml:space="preserve">TEMPORAL </w:t>
+      </w:r>
+      <w:proofErr w:type="gramStart"/>
+      <w:r>
+        <w:rPr>
+          <w:b/>
+          <w:bCs/>
+          <w:color w:val="FF0000"/>
+        </w:rPr>
+        <w:t>FLARE</w:t>
+      </w:r>
+      <w:r>
+        <w:rPr>
+          <w:b/>
+          <w:bCs/>
+        </w:rPr>
+        <w:t>;</w:t>
+      </w:r>
+      <w:proofErr w:type="gramEnd"/>
+    </w:p>
+    <w:p>
+      <w:pPr>
+        <w:ind w:left="720"/>
+        <w:jc w:val="both"/>
+        <w:rPr>
+          <w:b/>
+          <w:bCs/>
+        </w:rPr>
+      </w:pPr>
+      <w:r>
+        <w:rPr>
+          <w:u w:val="single"/>
+        </w:rPr>
+        <w:t>PREVENTION SECURITY SYSTEM</w:t>
+      </w:r>
+      <w:r>
+        <w:t>:</w:t>
+      </w:r>
+      <w:r>
+        <w:t xml:space="preserve"> </w:t>
+      </w:r>
+      <w:r>
+        <w:rPr>
+          <w:b/>
+          <w:bCs/>
+          <w:color w:val="FF0000"/>
+        </w:rPr>
+        <w:t xml:space="preserve">ANY </w:t>
+      </w:r>
+      <w:r>
+        <w:rPr>
+          <w:b/>
+          <w:bCs/>
+          <w:color w:val="FF0000"/>
+        </w:rPr>
+        <w:t xml:space="preserve">TEMPORAL MEMORY </w:t>
+      </w:r>
+      <w:proofErr w:type="gramStart"/>
+      <w:r>
+        <w:rPr>
+          <w:b/>
+          <w:bCs/>
+          <w:color w:val="FF0000"/>
+        </w:rPr>
+        <w:t>APHASIA</w:t>
+      </w:r>
+      <w:r>
+        <w:rPr>
+          <w:b/>
+          <w:bCs/>
+        </w:rPr>
+        <w:t>;</w:t>
+      </w:r>
+      <w:proofErr w:type="gramEnd"/>
+    </w:p>
+    <w:p>
+      <w:pPr>
+        <w:ind w:left="720"/>
+        <w:jc w:val="both"/>
+        <w:rPr>
+          <w:b/>
+          <w:bCs/>
+        </w:rPr>
+      </w:pPr>
+      <w:r>
+        <w:rPr>
+          <w:u w:val="single"/>
+        </w:rPr>
+        <w:t>PREVENTION SECURITY SYSTEM</w:t>
+      </w:r>
+      <w:r>
+        <w:t>:</w:t>
+      </w:r>
+      <w:r>
+        <w:t xml:space="preserve"> </w:t>
+      </w:r>
+      <w:r>
+        <w:rPr>
+          <w:b/>
+          <w:bCs/>
+          <w:color w:val="FF0000"/>
+        </w:rPr>
+        <w:t xml:space="preserve">ANY </w:t>
+      </w:r>
+      <w:r>
+        <w:rPr>
+          <w:b/>
+          <w:bCs/>
+          <w:color w:val="FF0000"/>
+        </w:rPr>
+        <w:t xml:space="preserve">TEMPORAL MEMORY </w:t>
+      </w:r>
+      <w:proofErr w:type="gramStart"/>
+      <w:r>
+        <w:rPr>
+          <w:b/>
+          <w:bCs/>
+          <w:color w:val="FF0000"/>
+        </w:rPr>
+        <w:t>FLARE</w:t>
+      </w:r>
+      <w:r>
+        <w:rPr>
+          <w:b/>
+          <w:bCs/>
+        </w:rPr>
+        <w:t>;</w:t>
+      </w:r>
+      <w:proofErr w:type="gramEnd"/>
+    </w:p>
+    <w:p>
+      <w:pPr>
+        <w:ind w:left="720"/>
+        <w:jc w:val="both"/>
+        <w:rPr>
+          <w:b/>
+          <w:bCs/>
+        </w:rPr>
+      </w:pPr>
+      <w:r>
+        <w:rPr>
+          <w:u w:val="single"/>
+        </w:rPr>
+        <w:t>PREVENTION SECURITY SYSTEM</w:t>
+      </w:r>
+      <w:r>
+        <w:t>:</w:t>
+      </w:r>
+      <w:r>
+        <w:t xml:space="preserve"> </w:t>
+      </w:r>
+      <w:r>
+        <w:rPr>
+          <w:b/>
+          <w:bCs/>
+          <w:color w:val="FF0000"/>
+        </w:rPr>
+        <w:t xml:space="preserve">ANY </w:t>
+      </w:r>
+      <w:r>
+        <w:rPr>
+          <w:b/>
+          <w:bCs/>
+          <w:color w:val="FF0000"/>
+        </w:rPr>
+        <w:t xml:space="preserve">TENTACLE </w:t>
+      </w:r>
+      <w:proofErr w:type="gramStart"/>
+      <w:r>
+        <w:rPr>
+          <w:b/>
+          <w:bCs/>
+          <w:color w:val="FF0000"/>
+        </w:rPr>
+        <w:t>HEADACHE</w:t>
+      </w:r>
+      <w:r>
+        <w:rPr>
+          <w:b/>
+          <w:bCs/>
+        </w:rPr>
+        <w:t>;</w:t>
+      </w:r>
+      <w:proofErr w:type="gramEnd"/>
+    </w:p>
+    <w:p>
+      <w:pPr>
+        <w:ind w:left="720"/>
+        <w:jc w:val="both"/>
+        <w:rPr>
+          <w:b/>
+          <w:bCs/>
+        </w:rPr>
+      </w:pPr>
+      <w:r>
+        <w:rPr>
+          <w:u w:val="single"/>
+        </w:rPr>
+        <w:t>PREVENTION SECURITY SYSTEM</w:t>
+      </w:r>
+      <w:r>
+        <w:t>:</w:t>
+      </w:r>
+      <w:r>
+        <w:t xml:space="preserve"> </w:t>
+      </w:r>
+      <w:r>
+        <w:rPr>
+          <w:b/>
+          <w:bCs/>
+          <w:color w:val="FF0000"/>
+        </w:rPr>
+        <w:t xml:space="preserve">ANY </w:t>
+      </w:r>
+      <w:r>
+        <w:rPr>
+          <w:b/>
+          <w:bCs/>
+          <w:color w:val="FF0000"/>
+        </w:rPr>
+        <w:t xml:space="preserve">TENTACLE </w:t>
+      </w:r>
+      <w:proofErr w:type="gramStart"/>
+      <w:r>
+        <w:rPr>
+          <w:b/>
+          <w:bCs/>
+          <w:color w:val="FF0000"/>
+        </w:rPr>
+        <w:t>MIGRAINE</w:t>
       </w:r>
       <w:r>
         <w:rPr>
@@ -26359,1153 +27606,6 @@
           <w:bCs/>
           <w:color w:val="FF0000"/>
         </w:rPr>
-        <w:t xml:space="preserve">SPLITTING </w:t>
-      </w:r>
-      <w:proofErr w:type="gramStart"/>
-      <w:r>
-        <w:rPr>
-          <w:b/>
-          <w:bCs/>
-          <w:color w:val="FF0000"/>
-        </w:rPr>
-        <w:t>HEADACHE</w:t>
-      </w:r>
-      <w:r>
-        <w:rPr>
-          <w:b/>
-          <w:bCs/>
-        </w:rPr>
-        <w:t>;</w:t>
-      </w:r>
-      <w:proofErr w:type="gramEnd"/>
-    </w:p>
-    <w:p>
-      <w:pPr>
-        <w:ind w:left="720"/>
-        <w:jc w:val="both"/>
-        <w:rPr>
-          <w:b/>
-          <w:bCs/>
-        </w:rPr>
-      </w:pPr>
-      <w:r>
-        <w:rPr>
-          <w:u w:val="single"/>
-        </w:rPr>
-        <w:t>PREVENTION SECURITY SYSTEM</w:t>
-      </w:r>
-      <w:r>
-        <w:t>:</w:t>
-      </w:r>
-      <w:r>
-        <w:t xml:space="preserve"> </w:t>
-      </w:r>
-      <w:r>
-        <w:rPr>
-          <w:b/>
-          <w:bCs/>
-          <w:color w:val="FF0000"/>
-        </w:rPr>
-        <w:t xml:space="preserve">ANY </w:t>
-      </w:r>
-      <w:r>
-        <w:rPr>
-          <w:b/>
-          <w:bCs/>
-          <w:color w:val="FF0000"/>
-        </w:rPr>
-        <w:t xml:space="preserve">SPLITTING </w:t>
-      </w:r>
-      <w:proofErr w:type="gramStart"/>
-      <w:r>
-        <w:rPr>
-          <w:b/>
-          <w:bCs/>
-          <w:color w:val="FF0000"/>
-        </w:rPr>
-        <w:t>MIGRAINE</w:t>
-      </w:r>
-      <w:r>
-        <w:rPr>
-          <w:b/>
-          <w:bCs/>
-        </w:rPr>
-        <w:t>;</w:t>
-      </w:r>
-      <w:proofErr w:type="gramEnd"/>
-    </w:p>
-    <w:p>
-      <w:pPr>
-        <w:ind w:left="720"/>
-        <w:jc w:val="both"/>
-        <w:rPr>
-          <w:b/>
-          <w:bCs/>
-        </w:rPr>
-      </w:pPr>
-      <w:r>
-        <w:rPr>
-          <w:u w:val="single"/>
-        </w:rPr>
-        <w:t>PREVENTION SECURITY SYSTEM</w:t>
-      </w:r>
-      <w:r>
-        <w:t>:</w:t>
-      </w:r>
-      <w:r>
-        <w:t xml:space="preserve"> </w:t>
-      </w:r>
-      <w:r>
-        <w:rPr>
-          <w:b/>
-          <w:bCs/>
-          <w:color w:val="FF0000"/>
-        </w:rPr>
-        <w:t xml:space="preserve">ANY </w:t>
-      </w:r>
-      <w:r>
-        <w:rPr>
-          <w:b/>
-          <w:bCs/>
-          <w:color w:val="FF0000"/>
-        </w:rPr>
-        <w:t xml:space="preserve">STATIC </w:t>
-      </w:r>
-      <w:proofErr w:type="gramStart"/>
-      <w:r>
-        <w:rPr>
-          <w:b/>
-          <w:bCs/>
-          <w:color w:val="FF0000"/>
-        </w:rPr>
-        <w:t>STORM</w:t>
-      </w:r>
-      <w:r>
-        <w:rPr>
-          <w:b/>
-          <w:bCs/>
-        </w:rPr>
-        <w:t>;</w:t>
-      </w:r>
-      <w:proofErr w:type="gramEnd"/>
-    </w:p>
-    <w:p>
-      <w:pPr>
-        <w:ind w:left="720"/>
-        <w:jc w:val="both"/>
-        <w:rPr>
-          <w:b/>
-          <w:bCs/>
-        </w:rPr>
-      </w:pPr>
-      <w:r>
-        <w:rPr>
-          <w:u w:val="single"/>
-        </w:rPr>
-        <w:t>PREVENTION SECURITY SYSTEM</w:t>
-      </w:r>
-      <w:r>
-        <w:t>:</w:t>
-      </w:r>
-      <w:r>
-        <w:t xml:space="preserve"> </w:t>
-      </w:r>
-      <w:r>
-        <w:rPr>
-          <w:b/>
-          <w:bCs/>
-          <w:color w:val="FF0000"/>
-        </w:rPr>
-        <w:t xml:space="preserve">ANY </w:t>
-      </w:r>
-      <w:proofErr w:type="gramStart"/>
-      <w:r>
-        <w:rPr>
-          <w:b/>
-          <w:bCs/>
-          <w:color w:val="FF0000"/>
-        </w:rPr>
-        <w:t>STIMMING</w:t>
-      </w:r>
-      <w:r>
-        <w:rPr>
-          <w:b/>
-          <w:bCs/>
-        </w:rPr>
-        <w:t>;</w:t>
-      </w:r>
-      <w:proofErr w:type="gramEnd"/>
-    </w:p>
-    <w:p>
-      <w:pPr>
-        <w:ind w:left="720"/>
-        <w:jc w:val="both"/>
-        <w:rPr>
-          <w:b/>
-          <w:bCs/>
-        </w:rPr>
-      </w:pPr>
-      <w:r>
-        <w:rPr>
-          <w:u w:val="single"/>
-        </w:rPr>
-        <w:t>PREVENTION SECURITY SYSTEM</w:t>
-      </w:r>
-      <w:r>
-        <w:t>:</w:t>
-      </w:r>
-      <w:r>
-        <w:t xml:space="preserve"> </w:t>
-      </w:r>
-      <w:r>
-        <w:rPr>
-          <w:b/>
-          <w:bCs/>
-          <w:color w:val="FF0000"/>
-        </w:rPr>
-        <w:t xml:space="preserve">ANY </w:t>
-      </w:r>
-      <w:r>
-        <w:rPr>
-          <w:b/>
-          <w:bCs/>
-          <w:color w:val="FF0000"/>
-        </w:rPr>
-        <w:t xml:space="preserve">STINGING </w:t>
-      </w:r>
-      <w:proofErr w:type="gramStart"/>
-      <w:r>
-        <w:rPr>
-          <w:b/>
-          <w:bCs/>
-          <w:color w:val="FF0000"/>
-        </w:rPr>
-        <w:t>HEADACHE</w:t>
-      </w:r>
-      <w:r>
-        <w:rPr>
-          <w:b/>
-          <w:bCs/>
-        </w:rPr>
-        <w:t>;</w:t>
-      </w:r>
-      <w:proofErr w:type="gramEnd"/>
-    </w:p>
-    <w:p>
-      <w:pPr>
-        <w:ind w:left="720"/>
-        <w:jc w:val="both"/>
-        <w:rPr>
-          <w:b/>
-          <w:bCs/>
-        </w:rPr>
-      </w:pPr>
-      <w:r>
-        <w:rPr>
-          <w:u w:val="single"/>
-        </w:rPr>
-        <w:t>PREVENTION SECURITY SYSTEM</w:t>
-      </w:r>
-      <w:r>
-        <w:t>:</w:t>
-      </w:r>
-      <w:r>
-        <w:t xml:space="preserve"> </w:t>
-      </w:r>
-      <w:r>
-        <w:rPr>
-          <w:b/>
-          <w:bCs/>
-          <w:color w:val="FF0000"/>
-        </w:rPr>
-        <w:t xml:space="preserve">ANY </w:t>
-      </w:r>
-      <w:r>
-        <w:rPr>
-          <w:b/>
-          <w:bCs/>
-          <w:color w:val="FF0000"/>
-        </w:rPr>
-        <w:t xml:space="preserve">STINGING </w:t>
-      </w:r>
-      <w:proofErr w:type="gramStart"/>
-      <w:r>
-        <w:rPr>
-          <w:b/>
-          <w:bCs/>
-          <w:color w:val="FF0000"/>
-        </w:rPr>
-        <w:t>MIGRAINE</w:t>
-      </w:r>
-      <w:r>
-        <w:rPr>
-          <w:b/>
-          <w:bCs/>
-        </w:rPr>
-        <w:t>;</w:t>
-      </w:r>
-      <w:proofErr w:type="gramEnd"/>
-    </w:p>
-    <w:p>
-      <w:pPr>
-        <w:ind w:left="720"/>
-        <w:jc w:val="both"/>
-        <w:rPr>
-          <w:b/>
-          <w:bCs/>
-        </w:rPr>
-      </w:pPr>
-      <w:r>
-        <w:rPr>
-          <w:u w:val="single"/>
-        </w:rPr>
-        <w:t>PREVENTION SECURITY SYSTEM</w:t>
-      </w:r>
-      <w:r>
-        <w:t>:</w:t>
-      </w:r>
-      <w:r>
-        <w:t xml:space="preserve"> </w:t>
-      </w:r>
-      <w:r>
-        <w:rPr>
-          <w:b/>
-          <w:bCs/>
-          <w:color w:val="FF0000"/>
-        </w:rPr>
-        <w:t xml:space="preserve">ANY </w:t>
-      </w:r>
-      <w:r>
-        <w:rPr>
-          <w:b/>
-          <w:bCs/>
-          <w:color w:val="FF0000"/>
-        </w:rPr>
-        <w:t xml:space="preserve">STOPPAGE </w:t>
-      </w:r>
-      <w:proofErr w:type="gramStart"/>
-      <w:r>
-        <w:rPr>
-          <w:b/>
-          <w:bCs/>
-          <w:color w:val="FF0000"/>
-        </w:rPr>
-        <w:t>FLOW</w:t>
-      </w:r>
-      <w:r>
-        <w:rPr>
-          <w:b/>
-          <w:bCs/>
-        </w:rPr>
-        <w:t>;</w:t>
-      </w:r>
-      <w:proofErr w:type="gramEnd"/>
-    </w:p>
-    <w:p>
-      <w:pPr>
-        <w:ind w:left="720"/>
-        <w:jc w:val="both"/>
-        <w:rPr>
-          <w:b/>
-          <w:bCs/>
-        </w:rPr>
-      </w:pPr>
-      <w:r>
-        <w:rPr>
-          <w:u w:val="single"/>
-        </w:rPr>
-        <w:t>PREVENTION SECURITY SYSTEM</w:t>
-      </w:r>
-      <w:r>
-        <w:t>:</w:t>
-      </w:r>
-      <w:r>
-        <w:t xml:space="preserve"> </w:t>
-      </w:r>
-      <w:r>
-        <w:rPr>
-          <w:b/>
-          <w:bCs/>
-          <w:color w:val="FF0000"/>
-        </w:rPr>
-        <w:t xml:space="preserve">ANY </w:t>
-      </w:r>
-      <w:r>
-        <w:rPr>
-          <w:b/>
-          <w:bCs/>
-          <w:color w:val="FF0000"/>
-        </w:rPr>
-        <w:t xml:space="preserve">STRIKING </w:t>
-      </w:r>
-      <w:proofErr w:type="gramStart"/>
-      <w:r>
-        <w:rPr>
-          <w:b/>
-          <w:bCs/>
-          <w:color w:val="FF0000"/>
-        </w:rPr>
-        <w:t>HEADACHE</w:t>
-      </w:r>
-      <w:r>
-        <w:rPr>
-          <w:b/>
-          <w:bCs/>
-        </w:rPr>
-        <w:t>;</w:t>
-      </w:r>
-      <w:proofErr w:type="gramEnd"/>
-    </w:p>
-    <w:p>
-      <w:pPr>
-        <w:ind w:left="720"/>
-        <w:jc w:val="both"/>
-        <w:rPr>
-          <w:b/>
-          <w:bCs/>
-        </w:rPr>
-      </w:pPr>
-      <w:r>
-        <w:rPr>
-          <w:u w:val="single"/>
-        </w:rPr>
-        <w:t>PREVENTION SECURITY SYSTEM</w:t>
-      </w:r>
-      <w:r>
-        <w:t>:</w:t>
-      </w:r>
-      <w:r>
-        <w:t xml:space="preserve"> </w:t>
-      </w:r>
-      <w:r>
-        <w:rPr>
-          <w:b/>
-          <w:bCs/>
-          <w:color w:val="FF0000"/>
-        </w:rPr>
-        <w:t xml:space="preserve">ANY </w:t>
-      </w:r>
-      <w:r>
-        <w:rPr>
-          <w:b/>
-          <w:bCs/>
-          <w:color w:val="FF0000"/>
-        </w:rPr>
-        <w:t xml:space="preserve">STRIKING </w:t>
-      </w:r>
-      <w:proofErr w:type="gramStart"/>
-      <w:r>
-        <w:rPr>
-          <w:b/>
-          <w:bCs/>
-          <w:color w:val="FF0000"/>
-        </w:rPr>
-        <w:t>MIGRAINE</w:t>
-      </w:r>
-      <w:r>
-        <w:rPr>
-          <w:b/>
-          <w:bCs/>
-        </w:rPr>
-        <w:t>;</w:t>
-      </w:r>
-      <w:proofErr w:type="gramEnd"/>
-    </w:p>
-    <w:p>
-      <w:pPr>
-        <w:ind w:left="720"/>
-        <w:jc w:val="both"/>
-        <w:rPr>
-          <w:b/>
-          <w:bCs/>
-        </w:rPr>
-      </w:pPr>
-      <w:r>
-        <w:rPr>
-          <w:u w:val="single"/>
-        </w:rPr>
-        <w:t>PREVENTION SECURITY SYSTEM</w:t>
-      </w:r>
-      <w:r>
-        <w:t>:</w:t>
-      </w:r>
-      <w:r>
-        <w:t xml:space="preserve"> </w:t>
-      </w:r>
-      <w:r>
-        <w:rPr>
-          <w:b/>
-          <w:bCs/>
-          <w:color w:val="FF0000"/>
-        </w:rPr>
-        <w:t xml:space="preserve">ANY </w:t>
-      </w:r>
-      <w:r>
-        <w:rPr>
-          <w:b/>
-          <w:bCs/>
-          <w:color w:val="FF0000"/>
-        </w:rPr>
-        <w:t xml:space="preserve">STUBBORN </w:t>
-      </w:r>
-      <w:proofErr w:type="gramStart"/>
-      <w:r>
-        <w:rPr>
-          <w:b/>
-          <w:bCs/>
-          <w:color w:val="FF0000"/>
-        </w:rPr>
-        <w:t>HEADACHE</w:t>
-      </w:r>
-      <w:r>
-        <w:rPr>
-          <w:b/>
-          <w:bCs/>
-        </w:rPr>
-        <w:t>;</w:t>
-      </w:r>
-      <w:proofErr w:type="gramEnd"/>
-    </w:p>
-    <w:p>
-      <w:pPr>
-        <w:ind w:left="720"/>
-        <w:jc w:val="both"/>
-        <w:rPr>
-          <w:b/>
-          <w:bCs/>
-        </w:rPr>
-      </w:pPr>
-      <w:r>
-        <w:rPr>
-          <w:u w:val="single"/>
-        </w:rPr>
-        <w:t>PREVENTION SECURITY SYSTEM</w:t>
-      </w:r>
-      <w:r>
-        <w:t>:</w:t>
-      </w:r>
-      <w:r>
-        <w:t xml:space="preserve"> </w:t>
-      </w:r>
-      <w:r>
-        <w:rPr>
-          <w:b/>
-          <w:bCs/>
-          <w:color w:val="FF0000"/>
-        </w:rPr>
-        <w:t xml:space="preserve">ANY </w:t>
-      </w:r>
-      <w:r>
-        <w:rPr>
-          <w:b/>
-          <w:bCs/>
-          <w:color w:val="FF0000"/>
-        </w:rPr>
-        <w:t xml:space="preserve">STUBBORN </w:t>
-      </w:r>
-      <w:proofErr w:type="gramStart"/>
-      <w:r>
-        <w:rPr>
-          <w:b/>
-          <w:bCs/>
-          <w:color w:val="FF0000"/>
-        </w:rPr>
-        <w:t>MIGRAINE</w:t>
-      </w:r>
-      <w:r>
-        <w:rPr>
-          <w:b/>
-          <w:bCs/>
-        </w:rPr>
-        <w:t>;</w:t>
-      </w:r>
-      <w:proofErr w:type="gramEnd"/>
-    </w:p>
-    <w:p>
-      <w:pPr>
-        <w:ind w:left="720"/>
-        <w:jc w:val="both"/>
-        <w:rPr>
-          <w:b/>
-          <w:bCs/>
-        </w:rPr>
-      </w:pPr>
-      <w:r>
-        <w:rPr>
-          <w:u w:val="single"/>
-        </w:rPr>
-        <w:t>PREVENTION SECURITY SYSTEM</w:t>
-      </w:r>
-      <w:r>
-        <w:t>:</w:t>
-      </w:r>
-      <w:r>
-        <w:t xml:space="preserve"> </w:t>
-      </w:r>
-      <w:r>
-        <w:rPr>
-          <w:b/>
-          <w:bCs/>
-          <w:color w:val="FF0000"/>
-        </w:rPr>
-        <w:t xml:space="preserve">ANY </w:t>
-      </w:r>
-      <w:r>
-        <w:rPr>
-          <w:b/>
-          <w:bCs/>
-          <w:color w:val="FF0000"/>
-        </w:rPr>
-        <w:t xml:space="preserve">SYNAPSE </w:t>
-      </w:r>
-      <w:proofErr w:type="gramStart"/>
-      <w:r>
-        <w:rPr>
-          <w:b/>
-          <w:bCs/>
-          <w:color w:val="FF0000"/>
-        </w:rPr>
-        <w:t>COLLAPSE</w:t>
-      </w:r>
-      <w:r>
-        <w:rPr>
-          <w:b/>
-          <w:bCs/>
-        </w:rPr>
-        <w:t>;</w:t>
-      </w:r>
-      <w:proofErr w:type="gramEnd"/>
-    </w:p>
-    <w:p>
-      <w:pPr>
-        <w:ind w:left="720"/>
-        <w:jc w:val="both"/>
-        <w:rPr>
-          <w:b/>
-          <w:bCs/>
-        </w:rPr>
-      </w:pPr>
-      <w:r>
-        <w:rPr>
-          <w:u w:val="single"/>
-        </w:rPr>
-        <w:t>PREVENTION SECURITY SYSTEM</w:t>
-      </w:r>
-      <w:r>
-        <w:t>:</w:t>
-      </w:r>
-      <w:r>
-        <w:t xml:space="preserve"> </w:t>
-      </w:r>
-      <w:r>
-        <w:rPr>
-          <w:b/>
-          <w:bCs/>
-          <w:color w:val="FF0000"/>
-        </w:rPr>
-        <w:t xml:space="preserve">ANY </w:t>
-      </w:r>
-      <w:r>
-        <w:rPr>
-          <w:b/>
-          <w:bCs/>
-          <w:color w:val="FF0000"/>
-        </w:rPr>
-        <w:t xml:space="preserve">SYNAPSE </w:t>
-      </w:r>
-      <w:proofErr w:type="gramStart"/>
-      <w:r>
-        <w:rPr>
-          <w:b/>
-          <w:bCs/>
-          <w:color w:val="FF0000"/>
-        </w:rPr>
-        <w:t>STORM</w:t>
-      </w:r>
-      <w:r>
-        <w:rPr>
-          <w:b/>
-          <w:bCs/>
-        </w:rPr>
-        <w:t>;</w:t>
-      </w:r>
-      <w:proofErr w:type="gramEnd"/>
-    </w:p>
-    <w:p>
-      <w:pPr>
-        <w:ind w:left="720"/>
-        <w:jc w:val="both"/>
-        <w:rPr>
-          <w:b/>
-          <w:bCs/>
-        </w:rPr>
-      </w:pPr>
-      <w:r>
-        <w:rPr>
-          <w:u w:val="single"/>
-        </w:rPr>
-        <w:t>PREVENTION SECURITY SYSTEM</w:t>
-      </w:r>
-      <w:r>
-        <w:t>:</w:t>
-      </w:r>
-      <w:r>
-        <w:t xml:space="preserve"> </w:t>
-      </w:r>
-      <w:r>
-        <w:rPr>
-          <w:b/>
-          <w:bCs/>
-          <w:color w:val="FF0000"/>
-        </w:rPr>
-        <w:t xml:space="preserve">ANY </w:t>
-      </w:r>
-      <w:r>
-        <w:rPr>
-          <w:b/>
-          <w:bCs/>
-          <w:color w:val="FF0000"/>
-        </w:rPr>
-        <w:t xml:space="preserve">SYNAPSE </w:t>
-      </w:r>
-      <w:proofErr w:type="gramStart"/>
-      <w:r>
-        <w:rPr>
-          <w:b/>
-          <w:bCs/>
-          <w:color w:val="FF0000"/>
-        </w:rPr>
-        <w:t>STROKE</w:t>
-      </w:r>
-      <w:r>
-        <w:rPr>
-          <w:b/>
-          <w:bCs/>
-        </w:rPr>
-        <w:t>;</w:t>
-      </w:r>
-      <w:proofErr w:type="gramEnd"/>
-    </w:p>
-    <w:p>
-      <w:pPr>
-        <w:ind w:left="720"/>
-        <w:jc w:val="both"/>
-        <w:rPr>
-          <w:b/>
-          <w:bCs/>
-        </w:rPr>
-      </w:pPr>
-      <w:r>
-        <w:rPr>
-          <w:u w:val="single"/>
-        </w:rPr>
-        <w:t>PREVENTION SECURITY SYSTEM</w:t>
-      </w:r>
-      <w:r>
-        <w:t>:</w:t>
-      </w:r>
-      <w:r>
-        <w:t xml:space="preserve"> </w:t>
-      </w:r>
-      <w:r>
-        <w:rPr>
-          <w:b/>
-          <w:bCs/>
-          <w:color w:val="FF0000"/>
-        </w:rPr>
-        <w:t xml:space="preserve">ANY </w:t>
-      </w:r>
-      <w:r>
-        <w:rPr>
-          <w:b/>
-          <w:bCs/>
-          <w:color w:val="FF0000"/>
-        </w:rPr>
-        <w:t xml:space="preserve">TELEPATHIC </w:t>
-      </w:r>
-      <w:proofErr w:type="gramStart"/>
-      <w:r>
-        <w:rPr>
-          <w:b/>
-          <w:bCs/>
-          <w:color w:val="FF0000"/>
-        </w:rPr>
-        <w:t>REFERENCE</w:t>
-      </w:r>
-      <w:r>
-        <w:rPr>
-          <w:b/>
-          <w:bCs/>
-        </w:rPr>
-        <w:t>;</w:t>
-      </w:r>
-      <w:proofErr w:type="gramEnd"/>
-    </w:p>
-    <w:p>
-      <w:pPr>
-        <w:ind w:left="720"/>
-        <w:jc w:val="both"/>
-        <w:rPr>
-          <w:b/>
-          <w:bCs/>
-        </w:rPr>
-      </w:pPr>
-      <w:r>
-        <w:rPr>
-          <w:u w:val="single"/>
-        </w:rPr>
-        <w:t>PREVENTION SECURITY SYSTEM</w:t>
-      </w:r>
-      <w:r>
-        <w:t>:</w:t>
-      </w:r>
-      <w:r>
-        <w:t xml:space="preserve"> </w:t>
-      </w:r>
-      <w:r>
-        <w:rPr>
-          <w:b/>
-          <w:bCs/>
-          <w:color w:val="FF0000"/>
-        </w:rPr>
-        <w:t xml:space="preserve">ANY </w:t>
-      </w:r>
-      <w:r>
-        <w:rPr>
-          <w:b/>
-          <w:bCs/>
-          <w:color w:val="FF0000"/>
-        </w:rPr>
-        <w:t xml:space="preserve">TEMPLE </w:t>
-      </w:r>
-      <w:proofErr w:type="gramStart"/>
-      <w:r>
-        <w:rPr>
-          <w:b/>
-          <w:bCs/>
-          <w:color w:val="FF0000"/>
-        </w:rPr>
-        <w:t>PAIN</w:t>
-      </w:r>
-      <w:r>
-        <w:rPr>
-          <w:b/>
-          <w:bCs/>
-        </w:rPr>
-        <w:t>;</w:t>
-      </w:r>
-      <w:proofErr w:type="gramEnd"/>
-    </w:p>
-    <w:p>
-      <w:pPr>
-        <w:ind w:left="720"/>
-        <w:jc w:val="both"/>
-        <w:rPr>
-          <w:b/>
-          <w:bCs/>
-        </w:rPr>
-      </w:pPr>
-      <w:r>
-        <w:rPr>
-          <w:u w:val="single"/>
-        </w:rPr>
-        <w:t>PREVENTION SECURITY SYSTEM</w:t>
-      </w:r>
-      <w:r>
-        <w:t>:</w:t>
-      </w:r>
-      <w:r>
-        <w:t xml:space="preserve"> </w:t>
-      </w:r>
-      <w:r>
-        <w:rPr>
-          <w:b/>
-          <w:bCs/>
-          <w:color w:val="FF0000"/>
-        </w:rPr>
-        <w:t xml:space="preserve">ANY </w:t>
-      </w:r>
-      <w:r>
-        <w:rPr>
-          <w:b/>
-          <w:bCs/>
-          <w:color w:val="FF0000"/>
-        </w:rPr>
-        <w:t xml:space="preserve">TEMPORAL </w:t>
-      </w:r>
-      <w:proofErr w:type="gramStart"/>
-      <w:r>
-        <w:rPr>
-          <w:b/>
-          <w:bCs/>
-          <w:color w:val="FF0000"/>
-        </w:rPr>
-        <w:t>FLARE</w:t>
-      </w:r>
-      <w:r>
-        <w:rPr>
-          <w:b/>
-          <w:bCs/>
-        </w:rPr>
-        <w:t>;</w:t>
-      </w:r>
-      <w:proofErr w:type="gramEnd"/>
-    </w:p>
-    <w:p>
-      <w:pPr>
-        <w:ind w:left="720"/>
-        <w:jc w:val="both"/>
-        <w:rPr>
-          <w:b/>
-          <w:bCs/>
-        </w:rPr>
-      </w:pPr>
-      <w:r>
-        <w:rPr>
-          <w:u w:val="single"/>
-        </w:rPr>
-        <w:t>PREVENTION SECURITY SYSTEM</w:t>
-      </w:r>
-      <w:r>
-        <w:t>:</w:t>
-      </w:r>
-      <w:r>
-        <w:t xml:space="preserve"> </w:t>
-      </w:r>
-      <w:r>
-        <w:rPr>
-          <w:b/>
-          <w:bCs/>
-          <w:color w:val="FF0000"/>
-        </w:rPr>
-        <w:t xml:space="preserve">ANY </w:t>
-      </w:r>
-      <w:r>
-        <w:rPr>
-          <w:b/>
-          <w:bCs/>
-          <w:color w:val="FF0000"/>
-        </w:rPr>
-        <w:t xml:space="preserve">TEMPORAL MEMORY </w:t>
-      </w:r>
-      <w:proofErr w:type="gramStart"/>
-      <w:r>
-        <w:rPr>
-          <w:b/>
-          <w:bCs/>
-          <w:color w:val="FF0000"/>
-        </w:rPr>
-        <w:t>APHASIA</w:t>
-      </w:r>
-      <w:r>
-        <w:rPr>
-          <w:b/>
-          <w:bCs/>
-        </w:rPr>
-        <w:t>;</w:t>
-      </w:r>
-      <w:proofErr w:type="gramEnd"/>
-    </w:p>
-    <w:p>
-      <w:pPr>
-        <w:ind w:left="720"/>
-        <w:jc w:val="both"/>
-        <w:rPr>
-          <w:b/>
-          <w:bCs/>
-        </w:rPr>
-      </w:pPr>
-      <w:r>
-        <w:rPr>
-          <w:u w:val="single"/>
-        </w:rPr>
-        <w:t>PREVENTION SECURITY SYSTEM</w:t>
-      </w:r>
-      <w:r>
-        <w:t>:</w:t>
-      </w:r>
-      <w:r>
-        <w:t xml:space="preserve"> </w:t>
-      </w:r>
-      <w:r>
-        <w:rPr>
-          <w:b/>
-          <w:bCs/>
-          <w:color w:val="FF0000"/>
-        </w:rPr>
-        <w:t xml:space="preserve">ANY </w:t>
-      </w:r>
-      <w:r>
-        <w:rPr>
-          <w:b/>
-          <w:bCs/>
-          <w:color w:val="FF0000"/>
-        </w:rPr>
-        <w:t xml:space="preserve">TEMPORAL MEMORY </w:t>
-      </w:r>
-      <w:proofErr w:type="gramStart"/>
-      <w:r>
-        <w:rPr>
-          <w:b/>
-          <w:bCs/>
-          <w:color w:val="FF0000"/>
-        </w:rPr>
-        <w:t>FLARE</w:t>
-      </w:r>
-      <w:r>
-        <w:rPr>
-          <w:b/>
-          <w:bCs/>
-        </w:rPr>
-        <w:t>;</w:t>
-      </w:r>
-      <w:proofErr w:type="gramEnd"/>
-    </w:p>
-    <w:p>
-      <w:pPr>
-        <w:ind w:left="720"/>
-        <w:jc w:val="both"/>
-        <w:rPr>
-          <w:b/>
-          <w:bCs/>
-        </w:rPr>
-      </w:pPr>
-      <w:r>
-        <w:rPr>
-          <w:u w:val="single"/>
-        </w:rPr>
-        <w:t>PREVENTION SECURITY SYSTEM</w:t>
-      </w:r>
-      <w:r>
-        <w:t>:</w:t>
-      </w:r>
-      <w:r>
-        <w:t xml:space="preserve"> </w:t>
-      </w:r>
-      <w:r>
-        <w:rPr>
-          <w:b/>
-          <w:bCs/>
-          <w:color w:val="FF0000"/>
-        </w:rPr>
-        <w:t xml:space="preserve">ANY </w:t>
-      </w:r>
-      <w:r>
-        <w:rPr>
-          <w:b/>
-          <w:bCs/>
-          <w:color w:val="FF0000"/>
-        </w:rPr>
-        <w:t xml:space="preserve">TENTACLE </w:t>
-      </w:r>
-      <w:proofErr w:type="gramStart"/>
-      <w:r>
-        <w:rPr>
-          <w:b/>
-          <w:bCs/>
-          <w:color w:val="FF0000"/>
-        </w:rPr>
-        <w:t>HEADACHE</w:t>
-      </w:r>
-      <w:r>
-        <w:rPr>
-          <w:b/>
-          <w:bCs/>
-        </w:rPr>
-        <w:t>;</w:t>
-      </w:r>
-      <w:proofErr w:type="gramEnd"/>
-    </w:p>
-    <w:p>
-      <w:pPr>
-        <w:ind w:left="720"/>
-        <w:jc w:val="both"/>
-        <w:rPr>
-          <w:b/>
-          <w:bCs/>
-        </w:rPr>
-      </w:pPr>
-      <w:r>
-        <w:rPr>
-          <w:u w:val="single"/>
-        </w:rPr>
-        <w:t>PREVENTION SECURITY SYSTEM</w:t>
-      </w:r>
-      <w:r>
-        <w:t>:</w:t>
-      </w:r>
-      <w:r>
-        <w:t xml:space="preserve"> </w:t>
-      </w:r>
-      <w:r>
-        <w:rPr>
-          <w:b/>
-          <w:bCs/>
-          <w:color w:val="FF0000"/>
-        </w:rPr>
-        <w:t xml:space="preserve">ANY </w:t>
-      </w:r>
-      <w:r>
-        <w:rPr>
-          <w:b/>
-          <w:bCs/>
-          <w:color w:val="FF0000"/>
-        </w:rPr>
-        <w:t xml:space="preserve">TENTACLE </w:t>
-      </w:r>
-      <w:proofErr w:type="gramStart"/>
-      <w:r>
-        <w:rPr>
-          <w:b/>
-          <w:bCs/>
-          <w:color w:val="FF0000"/>
-        </w:rPr>
-        <w:t>MIGRAINE</w:t>
-      </w:r>
-      <w:r>
-        <w:rPr>
-          <w:b/>
-          <w:bCs/>
-        </w:rPr>
-        <w:t>;</w:t>
-      </w:r>
-      <w:proofErr w:type="gramEnd"/>
-    </w:p>
-    <w:p>
-      <w:pPr>
-        <w:ind w:left="720"/>
-        <w:jc w:val="both"/>
-        <w:rPr>
-          <w:b/>
-          <w:bCs/>
-        </w:rPr>
-      </w:pPr>
-      <w:r>
-        <w:rPr>
-          <w:u w:val="single"/>
-        </w:rPr>
-        <w:t>PREVENTION SECURITY SYSTEM</w:t>
-      </w:r>
-      <w:r>
-        <w:t>:</w:t>
-      </w:r>
-      <w:r>
-        <w:t xml:space="preserve"> </w:t>
-      </w:r>
-      <w:r>
-        <w:rPr>
-          <w:b/>
-          <w:bCs/>
-          <w:color w:val="FF0000"/>
-        </w:rPr>
-        <w:t xml:space="preserve">ANY </w:t>
-      </w:r>
-      <w:r>
-        <w:rPr>
-          <w:b/>
-          <w:bCs/>
-          <w:color w:val="FF0000"/>
-        </w:rPr>
         <w:t xml:space="preserve">THOUGHT </w:t>
       </w:r>
       <w:proofErr w:type="gramStart"/>
@@ -27539,7 +27639,6 @@
         <w:rPr>
           <w:u w:val="single"/>
         </w:rPr>
-        <w:lastRenderedPageBreak/>
         <w:t>PREVENTION SECURITY SYSTEM</w:t>
       </w:r>
       <w:r>

</xml_diff>